<commit_message>
added docker,kube deployment steps doc
</commit_message>
<xml_diff>
--- a/Docker_Kuberntes_Single_node_setup.docx
+++ b/Docker_Kuberntes_Single_node_setup.docx
@@ -149,9 +149,8 @@
       <w:pPr>
         <w:pStyle w:val="PreformattedText"/>
         <w:widowControl/>
-        <w:pBdr/>
-        <w:shd w:fill="F5F8FA" w:val="clear"/>
-        <w:spacing w:lineRule="auto" w:line="340" w:before="0" w:after="150"/>
+        <w:shd w:val="clear" w:fill="F5F8FA"/>
+        <w:spacing w:lineRule="auto" w:line="338" w:before="0" w:after="150"/>
         <w:jc w:val="left"/>
         <w:rPr/>
       </w:pPr>
@@ -163,9 +162,8 @@
       <w:pPr>
         <w:pStyle w:val="PreformattedText"/>
         <w:widowControl/>
-        <w:pBdr/>
-        <w:shd w:fill="F5F8FA" w:val="clear"/>
-        <w:spacing w:lineRule="auto" w:line="340" w:before="0" w:after="150"/>
+        <w:shd w:val="clear" w:fill="F5F8FA"/>
+        <w:spacing w:lineRule="auto" w:line="338" w:before="0" w:after="150"/>
         <w:jc w:val="left"/>
         <w:rPr/>
       </w:pPr>
@@ -244,9 +242,8 @@
       <w:pPr>
         <w:pStyle w:val="PreformattedText"/>
         <w:widowControl/>
-        <w:pBdr/>
-        <w:shd w:fill="F5F8FA" w:val="clear"/>
-        <w:spacing w:lineRule="auto" w:line="340" w:before="0" w:after="150"/>
+        <w:shd w:val="clear" w:fill="F5F8FA"/>
+        <w:spacing w:lineRule="auto" w:line="338" w:before="0" w:after="150"/>
         <w:jc w:val="left"/>
         <w:rPr/>
       </w:pPr>
@@ -293,9 +290,8 @@
       <w:pPr>
         <w:pStyle w:val="PreformattedText"/>
         <w:widowControl/>
-        <w:pBdr/>
-        <w:shd w:fill="F5F8FA" w:val="clear"/>
-        <w:spacing w:lineRule="auto" w:line="340" w:before="0" w:after="150"/>
+        <w:shd w:val="clear" w:fill="F5F8FA"/>
+        <w:spacing w:lineRule="auto" w:line="338" w:before="0" w:after="150"/>
         <w:jc w:val="left"/>
         <w:rPr/>
       </w:pPr>
@@ -342,9 +338,8 @@
       <w:pPr>
         <w:pStyle w:val="PreformattedText"/>
         <w:widowControl/>
-        <w:pBdr/>
-        <w:shd w:fill="F5F8FA" w:val="clear"/>
-        <w:spacing w:lineRule="auto" w:line="340" w:before="0" w:after="150"/>
+        <w:shd w:val="clear" w:fill="F5F8FA"/>
+        <w:spacing w:lineRule="auto" w:line="338" w:before="0" w:after="150"/>
         <w:jc w:val="left"/>
         <w:rPr/>
       </w:pPr>
@@ -391,9 +386,8 @@
       <w:pPr>
         <w:pStyle w:val="PreformattedText"/>
         <w:widowControl/>
-        <w:pBdr/>
-        <w:shd w:fill="F5F8FA" w:val="clear"/>
-        <w:spacing w:lineRule="auto" w:line="340" w:before="0" w:after="150"/>
+        <w:shd w:val="clear" w:fill="F5F8FA"/>
+        <w:spacing w:lineRule="auto" w:line="338" w:before="0" w:after="150"/>
         <w:jc w:val="left"/>
         <w:rPr/>
       </w:pPr>
@@ -440,9 +434,8 @@
       <w:pPr>
         <w:pStyle w:val="PreformattedText"/>
         <w:widowControl/>
-        <w:pBdr/>
-        <w:shd w:fill="F5F8FA" w:val="clear"/>
-        <w:spacing w:lineRule="auto" w:line="340" w:before="0" w:after="150"/>
+        <w:shd w:val="clear" w:fill="F5F8FA"/>
+        <w:spacing w:lineRule="auto" w:line="338" w:before="0" w:after="150"/>
         <w:jc w:val="left"/>
         <w:rPr/>
       </w:pPr>
@@ -711,9 +704,8 @@
       <w:pPr>
         <w:pStyle w:val="PreformattedText"/>
         <w:widowControl/>
-        <w:pBdr/>
-        <w:shd w:fill="F5F8FA" w:val="clear"/>
-        <w:spacing w:lineRule="auto" w:line="340" w:before="0" w:after="150"/>
+        <w:shd w:val="clear" w:fill="F5F8FA"/>
+        <w:spacing w:lineRule="auto" w:line="338" w:before="0" w:after="150"/>
         <w:jc w:val="left"/>
         <w:rPr/>
       </w:pPr>
@@ -746,9 +738,8 @@
       <w:pPr>
         <w:pStyle w:val="PreformattedText"/>
         <w:widowControl/>
-        <w:pBdr/>
-        <w:shd w:fill="F5F8FA" w:val="clear"/>
-        <w:spacing w:lineRule="auto" w:line="340" w:before="0" w:after="150"/>
+        <w:shd w:val="clear" w:fill="F5F8FA"/>
+        <w:spacing w:lineRule="auto" w:line="338" w:before="0" w:after="150"/>
         <w:jc w:val="left"/>
         <w:rPr/>
       </w:pPr>
@@ -903,6 +894,7 @@
         <w:pStyle w:val="PreformattedText"/>
         <w:rPr/>
       </w:pPr>
+      <w:bookmarkStart w:id="0" w:name="__DdeLink__125_3357457850"/>
       <w:r>
         <w:rPr>
           <w:rStyle w:val="SourceText"/>
@@ -941,14 +933,14 @@
         </w:rPr>
         <w:t>apt-get update</w:t>
       </w:r>
+      <w:bookmarkEnd w:id="0"/>
     </w:p>
     <w:p>
       <w:pPr>
         <w:pStyle w:val="PreformattedText"/>
         <w:widowControl/>
-        <w:pBdr/>
-        <w:shd w:fill="F5F8FA" w:val="clear"/>
-        <w:spacing w:lineRule="auto" w:line="340" w:before="0" w:after="150"/>
+        <w:shd w:val="clear" w:fill="F5F8FA"/>
+        <w:spacing w:lineRule="auto" w:line="338" w:before="0" w:after="150"/>
         <w:jc w:val="left"/>
         <w:rPr/>
       </w:pPr>
@@ -1062,9 +1054,8 @@
       <w:pPr>
         <w:pStyle w:val="PreformattedText"/>
         <w:widowControl/>
-        <w:pBdr/>
-        <w:shd w:fill="F5F8FA" w:val="clear"/>
-        <w:spacing w:lineRule="auto" w:line="340" w:before="0" w:after="150"/>
+        <w:shd w:val="clear" w:fill="F5F8FA"/>
+        <w:spacing w:lineRule="auto" w:line="338" w:before="0" w:after="150"/>
         <w:jc w:val="left"/>
         <w:rPr/>
       </w:pPr>
@@ -1076,9 +1067,8 @@
       <w:pPr>
         <w:pStyle w:val="PreformattedText"/>
         <w:widowControl/>
-        <w:pBdr/>
-        <w:shd w:fill="F5F8FA" w:val="clear"/>
-        <w:spacing w:lineRule="auto" w:line="340" w:before="0" w:after="150"/>
+        <w:shd w:val="clear" w:fill="F5F8FA"/>
+        <w:spacing w:lineRule="auto" w:line="338" w:before="0" w:after="150"/>
         <w:jc w:val="left"/>
         <w:rPr/>
       </w:pPr>
@@ -1111,9 +1101,8 @@
       <w:pPr>
         <w:pStyle w:val="PreformattedText"/>
         <w:widowControl/>
-        <w:pBdr/>
-        <w:shd w:fill="F5F8FA" w:val="clear"/>
-        <w:spacing w:lineRule="auto" w:line="340" w:before="0" w:after="150"/>
+        <w:shd w:val="clear" w:fill="F5F8FA"/>
+        <w:spacing w:lineRule="auto" w:line="338" w:before="0" w:after="150"/>
         <w:jc w:val="left"/>
         <w:rPr/>
       </w:pPr>
@@ -1146,9 +1135,8 @@
       <w:pPr>
         <w:pStyle w:val="PreformattedText"/>
         <w:widowControl/>
-        <w:pBdr/>
-        <w:shd w:fill="F5F8FA" w:val="clear"/>
-        <w:spacing w:lineRule="auto" w:line="340" w:before="0" w:after="150"/>
+        <w:shd w:val="clear" w:fill="F5F8FA"/>
+        <w:spacing w:lineRule="auto" w:line="338" w:before="0" w:after="150"/>
         <w:jc w:val="left"/>
         <w:rPr/>
       </w:pPr>
@@ -1210,7 +1198,21 @@
           <w:strike w:val="false"/>
           <w:dstrike w:val="false"/>
         </w:rPr>
-        <w:t>ce=5:19.14.3~3-0~ubuntu-focal ce-cli= 5:19.14.3~3-0~ubuntu-focal containerd.io</w:t>
+        <w:t xml:space="preserve">ce=5:19.14.3~3-0~ubuntu-focal </w:t>
+      </w:r>
+      <w:r>
+        <w:rPr>
+          <w:strike w:val="false"/>
+          <w:dstrike w:val="false"/>
+        </w:rPr>
+        <w:t>docker-</w:t>
+      </w:r>
+      <w:r>
+        <w:rPr>
+          <w:strike w:val="false"/>
+          <w:dstrike w:val="false"/>
+        </w:rPr>
+        <w:t>ce-cli= 5:19.14.3~3-0~ubuntu-focal containerd.io</w:t>
       </w:r>
     </w:p>
     <w:p>
@@ -1358,6 +1360,8 @@
         <w:rPr>
           <w:rFonts w:ascii="Menlo;Monaco;Courier New;Courier;monospace" w:hAnsi="Menlo;Monaco;Courier New;Courier;monospace"/>
           <w:b w:val="false"/>
+          <w:b w:val="false"/>
+          <w:i w:val="false"/>
           <w:i w:val="false"/>
           <w:caps w:val="false"/>
           <w:smallCaps w:val="false"/>
@@ -1390,6 +1394,8 @@
         <w:rPr>
           <w:rFonts w:ascii="Menlo;Monaco;Courier New;Courier;monospace" w:hAnsi="Menlo;Monaco;Courier New;Courier;monospace"/>
           <w:b w:val="false"/>
+          <w:b w:val="false"/>
+          <w:i w:val="false"/>
           <w:i w:val="false"/>
           <w:caps w:val="false"/>
           <w:smallCaps w:val="false"/>
@@ -1422,37 +1428,41 @@
         <w:rPr>
           <w:rFonts w:ascii="Menlo;Monaco;Courier New;Courier;monospace" w:hAnsi="Menlo;Monaco;Courier New;Courier;monospace"/>
           <w:b w:val="false"/>
-          <w:i w:val="false"/>
-          <w:caps w:val="false"/>
-          <w:smallCaps w:val="false"/>
-          <w:strike w:val="false"/>
-          <w:dstrike w:val="false"/>
-          <w:color w:val="292929"/>
-          <w:spacing w:val="0"/>
-          <w:sz w:val="24"/>
-        </w:rPr>
-      </w:pPr>
-      <w:r>
-        <w:rPr>
-          <w:rFonts w:ascii="Menlo;Monaco;Courier New;Courier;monospace" w:hAnsi="Menlo;Monaco;Courier New;Courier;monospace"/>
-          <w:b w:val="false"/>
-          <w:i w:val="false"/>
-          <w:caps w:val="false"/>
-          <w:smallCaps w:val="false"/>
-          <w:strike w:val="false"/>
-          <w:dstrike w:val="false"/>
-          <w:color w:val="292929"/>
-          <w:spacing w:val="0"/>
-          <w:sz w:val="24"/>
-        </w:rPr>
-      </w:r>
-    </w:p>
-    <w:p>
-      <w:pPr>
-        <w:pStyle w:val="TextBody"/>
-        <w:rPr>
-          <w:rFonts w:ascii="Menlo;Monaco;Courier New;Courier;monospace" w:hAnsi="Menlo;Monaco;Courier New;Courier;monospace"/>
-          <w:b w:val="false"/>
+          <w:b w:val="false"/>
+          <w:i w:val="false"/>
+          <w:i w:val="false"/>
+          <w:caps w:val="false"/>
+          <w:smallCaps w:val="false"/>
+          <w:strike w:val="false"/>
+          <w:dstrike w:val="false"/>
+          <w:color w:val="292929"/>
+          <w:spacing w:val="0"/>
+          <w:sz w:val="24"/>
+        </w:rPr>
+      </w:pPr>
+      <w:r>
+        <w:rPr>
+          <w:rFonts w:ascii="Menlo;Monaco;Courier New;Courier;monospace" w:hAnsi="Menlo;Monaco;Courier New;Courier;monospace"/>
+          <w:b w:val="false"/>
+          <w:i w:val="false"/>
+          <w:caps w:val="false"/>
+          <w:smallCaps w:val="false"/>
+          <w:strike w:val="false"/>
+          <w:dstrike w:val="false"/>
+          <w:color w:val="292929"/>
+          <w:spacing w:val="0"/>
+          <w:sz w:val="24"/>
+        </w:rPr>
+      </w:r>
+    </w:p>
+    <w:p>
+      <w:pPr>
+        <w:pStyle w:val="TextBody"/>
+        <w:rPr>
+          <w:rFonts w:ascii="Menlo;Monaco;Courier New;Courier;monospace" w:hAnsi="Menlo;Monaco;Courier New;Courier;monospace"/>
+          <w:b w:val="false"/>
+          <w:b w:val="false"/>
+          <w:i w:val="false"/>
           <w:i w:val="false"/>
           <w:caps w:val="false"/>
           <w:smallCaps w:val="false"/>
@@ -1482,16 +1492,7 @@
     <w:p>
       <w:pPr>
         <w:pStyle w:val="TextBody"/>
-        <w:rPr>
-          <w:rFonts w:ascii="Menlo;Monaco;Courier New;Courier;monospace" w:hAnsi="Menlo;Monaco;Courier New;Courier;monospace"/>
-          <w:b w:val="false"/>
-          <w:i w:val="false"/>
-          <w:caps w:val="false"/>
-          <w:smallCaps w:val="false"/>
-          <w:color w:val="292929"/>
-          <w:spacing w:val="0"/>
-          <w:sz w:val="24"/>
-        </w:rPr>
+        <w:rPr/>
       </w:pPr>
       <w:r>
         <w:rPr>
@@ -1549,37 +1550,41 @@
         <w:rPr>
           <w:rFonts w:ascii="Menlo;Monaco;Courier New;Courier;monospace" w:hAnsi="Menlo;Monaco;Courier New;Courier;monospace"/>
           <w:b w:val="false"/>
-          <w:i w:val="false"/>
-          <w:caps w:val="false"/>
-          <w:smallCaps w:val="false"/>
-          <w:strike w:val="false"/>
-          <w:dstrike w:val="false"/>
-          <w:color w:val="292929"/>
-          <w:spacing w:val="0"/>
-          <w:sz w:val="24"/>
-        </w:rPr>
-      </w:pPr>
-      <w:r>
-        <w:rPr>
-          <w:rFonts w:ascii="Menlo;Monaco;Courier New;Courier;monospace" w:hAnsi="Menlo;Monaco;Courier New;Courier;monospace"/>
-          <w:b w:val="false"/>
-          <w:i w:val="false"/>
-          <w:caps w:val="false"/>
-          <w:smallCaps w:val="false"/>
-          <w:strike w:val="false"/>
-          <w:dstrike w:val="false"/>
-          <w:color w:val="292929"/>
-          <w:spacing w:val="0"/>
-          <w:sz w:val="24"/>
-        </w:rPr>
-      </w:r>
-    </w:p>
-    <w:p>
-      <w:pPr>
-        <w:pStyle w:val="TextBody"/>
-        <w:rPr>
-          <w:rFonts w:ascii="Menlo;Monaco;Courier New;Courier;monospace" w:hAnsi="Menlo;Monaco;Courier New;Courier;monospace"/>
-          <w:b w:val="false"/>
+          <w:b w:val="false"/>
+          <w:i w:val="false"/>
+          <w:i w:val="false"/>
+          <w:caps w:val="false"/>
+          <w:smallCaps w:val="false"/>
+          <w:strike w:val="false"/>
+          <w:dstrike w:val="false"/>
+          <w:color w:val="292929"/>
+          <w:spacing w:val="0"/>
+          <w:sz w:val="24"/>
+        </w:rPr>
+      </w:pPr>
+      <w:r>
+        <w:rPr>
+          <w:rFonts w:ascii="Menlo;Monaco;Courier New;Courier;monospace" w:hAnsi="Menlo;Monaco;Courier New;Courier;monospace"/>
+          <w:b w:val="false"/>
+          <w:i w:val="false"/>
+          <w:caps w:val="false"/>
+          <w:smallCaps w:val="false"/>
+          <w:strike w:val="false"/>
+          <w:dstrike w:val="false"/>
+          <w:color w:val="292929"/>
+          <w:spacing w:val="0"/>
+          <w:sz w:val="24"/>
+        </w:rPr>
+      </w:r>
+    </w:p>
+    <w:p>
+      <w:pPr>
+        <w:pStyle w:val="TextBody"/>
+        <w:rPr>
+          <w:rFonts w:ascii="Menlo;Monaco;Courier New;Courier;monospace" w:hAnsi="Menlo;Monaco;Courier New;Courier;monospace"/>
+          <w:b w:val="false"/>
+          <w:b w:val="false"/>
+          <w:i w:val="false"/>
           <w:i w:val="false"/>
           <w:caps w:val="false"/>
           <w:smallCaps w:val="false"/>
@@ -1612,37 +1617,41 @@
         <w:rPr>
           <w:rFonts w:ascii="Menlo;Monaco;Courier New;Courier;monospace" w:hAnsi="Menlo;Monaco;Courier New;Courier;monospace"/>
           <w:b w:val="false"/>
-          <w:i w:val="false"/>
-          <w:caps w:val="false"/>
-          <w:smallCaps w:val="false"/>
-          <w:strike w:val="false"/>
-          <w:dstrike w:val="false"/>
-          <w:color w:val="292929"/>
-          <w:spacing w:val="0"/>
-          <w:sz w:val="24"/>
-        </w:rPr>
-      </w:pPr>
-      <w:r>
-        <w:rPr>
-          <w:rFonts w:ascii="Menlo;Monaco;Courier New;Courier;monospace" w:hAnsi="Menlo;Monaco;Courier New;Courier;monospace"/>
-          <w:b w:val="false"/>
-          <w:i w:val="false"/>
-          <w:caps w:val="false"/>
-          <w:smallCaps w:val="false"/>
-          <w:strike w:val="false"/>
-          <w:dstrike w:val="false"/>
-          <w:color w:val="292929"/>
-          <w:spacing w:val="0"/>
-          <w:sz w:val="24"/>
-        </w:rPr>
-      </w:r>
-    </w:p>
-    <w:p>
-      <w:pPr>
-        <w:pStyle w:val="TextBody"/>
-        <w:rPr>
-          <w:rFonts w:ascii="Menlo;Monaco;Courier New;Courier;monospace" w:hAnsi="Menlo;Monaco;Courier New;Courier;monospace"/>
-          <w:b w:val="false"/>
+          <w:b w:val="false"/>
+          <w:i w:val="false"/>
+          <w:i w:val="false"/>
+          <w:caps w:val="false"/>
+          <w:smallCaps w:val="false"/>
+          <w:strike w:val="false"/>
+          <w:dstrike w:val="false"/>
+          <w:color w:val="292929"/>
+          <w:spacing w:val="0"/>
+          <w:sz w:val="24"/>
+        </w:rPr>
+      </w:pPr>
+      <w:r>
+        <w:rPr>
+          <w:rFonts w:ascii="Menlo;Monaco;Courier New;Courier;monospace" w:hAnsi="Menlo;Monaco;Courier New;Courier;monospace"/>
+          <w:b w:val="false"/>
+          <w:i w:val="false"/>
+          <w:caps w:val="false"/>
+          <w:smallCaps w:val="false"/>
+          <w:strike w:val="false"/>
+          <w:dstrike w:val="false"/>
+          <w:color w:val="292929"/>
+          <w:spacing w:val="0"/>
+          <w:sz w:val="24"/>
+        </w:rPr>
+      </w:r>
+    </w:p>
+    <w:p>
+      <w:pPr>
+        <w:pStyle w:val="TextBody"/>
+        <w:rPr>
+          <w:rFonts w:ascii="Menlo;Monaco;Courier New;Courier;monospace" w:hAnsi="Menlo;Monaco;Courier New;Courier;monospace"/>
+          <w:b w:val="false"/>
+          <w:b w:val="false"/>
+          <w:i w:val="false"/>
           <w:i w:val="false"/>
           <w:caps w:val="false"/>
           <w:smallCaps w:val="false"/>
@@ -1675,6 +1684,8 @@
         <w:rPr>
           <w:rFonts w:ascii="Menlo;Monaco;Courier New;Courier;monospace" w:hAnsi="Menlo;Monaco;Courier New;Courier;monospace"/>
           <w:b w:val="false"/>
+          <w:b w:val="false"/>
+          <w:i w:val="false"/>
           <w:i w:val="false"/>
           <w:caps w:val="false"/>
           <w:smallCaps w:val="false"/>
@@ -1707,44 +1718,37 @@
         <w:rPr>
           <w:rFonts w:ascii="Menlo;Monaco;Courier New;Courier;monospace" w:hAnsi="Menlo;Monaco;Courier New;Courier;monospace"/>
           <w:b w:val="false"/>
-          <w:i w:val="false"/>
-          <w:caps w:val="false"/>
-          <w:smallCaps w:val="false"/>
-          <w:strike w:val="false"/>
-          <w:dstrike w:val="false"/>
-          <w:color w:val="292929"/>
-          <w:spacing w:val="0"/>
-          <w:sz w:val="24"/>
-        </w:rPr>
-      </w:pPr>
-      <w:r>
-        <w:rPr>
-          <w:rFonts w:ascii="Menlo;Monaco;Courier New;Courier;monospace" w:hAnsi="Menlo;Monaco;Courier New;Courier;monospace"/>
-          <w:b w:val="false"/>
-          <w:i w:val="false"/>
-          <w:caps w:val="false"/>
-          <w:smallCaps w:val="false"/>
-          <w:strike w:val="false"/>
-          <w:dstrike w:val="false"/>
-          <w:color w:val="292929"/>
-          <w:spacing w:val="0"/>
-          <w:sz w:val="24"/>
-        </w:rPr>
-      </w:r>
-    </w:p>
-    <w:p>
-      <w:pPr>
-        <w:pStyle w:val="TextBody"/>
-        <w:rPr>
-          <w:rFonts w:ascii="Menlo;Monaco;Courier New;Courier;monospace" w:hAnsi="Menlo;Monaco;Courier New;Courier;monospace"/>
-          <w:b w:val="false"/>
-          <w:i w:val="false"/>
-          <w:caps w:val="false"/>
-          <w:smallCaps w:val="false"/>
-          <w:color w:val="292929"/>
-          <w:spacing w:val="0"/>
-          <w:sz w:val="24"/>
-        </w:rPr>
+          <w:b w:val="false"/>
+          <w:i w:val="false"/>
+          <w:i w:val="false"/>
+          <w:caps w:val="false"/>
+          <w:smallCaps w:val="false"/>
+          <w:strike w:val="false"/>
+          <w:dstrike w:val="false"/>
+          <w:color w:val="292929"/>
+          <w:spacing w:val="0"/>
+          <w:sz w:val="24"/>
+        </w:rPr>
+      </w:pPr>
+      <w:r>
+        <w:rPr>
+          <w:rFonts w:ascii="Menlo;Monaco;Courier New;Courier;monospace" w:hAnsi="Menlo;Monaco;Courier New;Courier;monospace"/>
+          <w:b w:val="false"/>
+          <w:i w:val="false"/>
+          <w:caps w:val="false"/>
+          <w:smallCaps w:val="false"/>
+          <w:strike w:val="false"/>
+          <w:dstrike w:val="false"/>
+          <w:color w:val="292929"/>
+          <w:spacing w:val="0"/>
+          <w:sz w:val="24"/>
+        </w:rPr>
+      </w:r>
+    </w:p>
+    <w:p>
+      <w:pPr>
+        <w:pStyle w:val="TextBody"/>
+        <w:rPr/>
       </w:pPr>
       <w:r>
         <w:rPr>
@@ -1802,37 +1806,41 @@
         <w:rPr>
           <w:rFonts w:ascii="Menlo;Monaco;Courier New;Courier;monospace" w:hAnsi="Menlo;Monaco;Courier New;Courier;monospace"/>
           <w:b w:val="false"/>
-          <w:i w:val="false"/>
-          <w:caps w:val="false"/>
-          <w:smallCaps w:val="false"/>
-          <w:strike w:val="false"/>
-          <w:dstrike w:val="false"/>
-          <w:color w:val="292929"/>
-          <w:spacing w:val="0"/>
-          <w:sz w:val="24"/>
-        </w:rPr>
-      </w:pPr>
-      <w:r>
-        <w:rPr>
-          <w:rFonts w:ascii="Menlo;Monaco;Courier New;Courier;monospace" w:hAnsi="Menlo;Monaco;Courier New;Courier;monospace"/>
-          <w:b w:val="false"/>
-          <w:i w:val="false"/>
-          <w:caps w:val="false"/>
-          <w:smallCaps w:val="false"/>
-          <w:strike w:val="false"/>
-          <w:dstrike w:val="false"/>
-          <w:color w:val="292929"/>
-          <w:spacing w:val="0"/>
-          <w:sz w:val="24"/>
-        </w:rPr>
-      </w:r>
-    </w:p>
-    <w:p>
-      <w:pPr>
-        <w:pStyle w:val="TextBody"/>
-        <w:rPr>
-          <w:rFonts w:ascii="Menlo;Monaco;Courier New;Courier;monospace" w:hAnsi="Menlo;Monaco;Courier New;Courier;monospace"/>
-          <w:b w:val="false"/>
+          <w:b w:val="false"/>
+          <w:i w:val="false"/>
+          <w:i w:val="false"/>
+          <w:caps w:val="false"/>
+          <w:smallCaps w:val="false"/>
+          <w:strike w:val="false"/>
+          <w:dstrike w:val="false"/>
+          <w:color w:val="292929"/>
+          <w:spacing w:val="0"/>
+          <w:sz w:val="24"/>
+        </w:rPr>
+      </w:pPr>
+      <w:r>
+        <w:rPr>
+          <w:rFonts w:ascii="Menlo;Monaco;Courier New;Courier;monospace" w:hAnsi="Menlo;Monaco;Courier New;Courier;monospace"/>
+          <w:b w:val="false"/>
+          <w:i w:val="false"/>
+          <w:caps w:val="false"/>
+          <w:smallCaps w:val="false"/>
+          <w:strike w:val="false"/>
+          <w:dstrike w:val="false"/>
+          <w:color w:val="292929"/>
+          <w:spacing w:val="0"/>
+          <w:sz w:val="24"/>
+        </w:rPr>
+      </w:r>
+    </w:p>
+    <w:p>
+      <w:pPr>
+        <w:pStyle w:val="TextBody"/>
+        <w:rPr>
+          <w:rFonts w:ascii="Menlo;Monaco;Courier New;Courier;monospace" w:hAnsi="Menlo;Monaco;Courier New;Courier;monospace"/>
+          <w:b w:val="false"/>
+          <w:b w:val="false"/>
+          <w:i w:val="false"/>
           <w:i w:val="false"/>
           <w:caps w:val="false"/>
           <w:smallCaps w:val="false"/>
@@ -1865,37 +1873,41 @@
         <w:rPr>
           <w:rFonts w:ascii="Menlo;Monaco;Courier New;Courier;monospace" w:hAnsi="Menlo;Monaco;Courier New;Courier;monospace"/>
           <w:b w:val="false"/>
-          <w:i w:val="false"/>
-          <w:caps w:val="false"/>
-          <w:smallCaps w:val="false"/>
-          <w:strike w:val="false"/>
-          <w:dstrike w:val="false"/>
-          <w:color w:val="292929"/>
-          <w:spacing w:val="0"/>
-          <w:sz w:val="24"/>
-        </w:rPr>
-      </w:pPr>
-      <w:r>
-        <w:rPr>
-          <w:rFonts w:ascii="Menlo;Monaco;Courier New;Courier;monospace" w:hAnsi="Menlo;Monaco;Courier New;Courier;monospace"/>
-          <w:b w:val="false"/>
-          <w:i w:val="false"/>
-          <w:caps w:val="false"/>
-          <w:smallCaps w:val="false"/>
-          <w:strike w:val="false"/>
-          <w:dstrike w:val="false"/>
-          <w:color w:val="292929"/>
-          <w:spacing w:val="0"/>
-          <w:sz w:val="24"/>
-        </w:rPr>
-      </w:r>
-    </w:p>
-    <w:p>
-      <w:pPr>
-        <w:pStyle w:val="TextBody"/>
-        <w:rPr>
-          <w:rFonts w:ascii="Menlo;Monaco;Courier New;Courier;monospace" w:hAnsi="Menlo;Monaco;Courier New;Courier;monospace"/>
-          <w:b w:val="false"/>
+          <w:b w:val="false"/>
+          <w:i w:val="false"/>
+          <w:i w:val="false"/>
+          <w:caps w:val="false"/>
+          <w:smallCaps w:val="false"/>
+          <w:strike w:val="false"/>
+          <w:dstrike w:val="false"/>
+          <w:color w:val="292929"/>
+          <w:spacing w:val="0"/>
+          <w:sz w:val="24"/>
+        </w:rPr>
+      </w:pPr>
+      <w:r>
+        <w:rPr>
+          <w:rFonts w:ascii="Menlo;Monaco;Courier New;Courier;monospace" w:hAnsi="Menlo;Monaco;Courier New;Courier;monospace"/>
+          <w:b w:val="false"/>
+          <w:i w:val="false"/>
+          <w:caps w:val="false"/>
+          <w:smallCaps w:val="false"/>
+          <w:strike w:val="false"/>
+          <w:dstrike w:val="false"/>
+          <w:color w:val="292929"/>
+          <w:spacing w:val="0"/>
+          <w:sz w:val="24"/>
+        </w:rPr>
+      </w:r>
+    </w:p>
+    <w:p>
+      <w:pPr>
+        <w:pStyle w:val="TextBody"/>
+        <w:rPr>
+          <w:rFonts w:ascii="Menlo;Monaco;Courier New;Courier;monospace" w:hAnsi="Menlo;Monaco;Courier New;Courier;monospace"/>
+          <w:b w:val="false"/>
+          <w:b w:val="false"/>
+          <w:i w:val="false"/>
           <w:i w:val="false"/>
           <w:caps w:val="false"/>
           <w:smallCaps w:val="false"/>
@@ -1930,37 +1942,41 @@
         <w:rPr>
           <w:rFonts w:ascii="Menlo;Monaco;Courier New;Courier;monospace" w:hAnsi="Menlo;Monaco;Courier New;Courier;monospace"/>
           <w:b w:val="false"/>
-          <w:i w:val="false"/>
-          <w:caps w:val="false"/>
-          <w:smallCaps w:val="false"/>
-          <w:strike w:val="false"/>
-          <w:dstrike w:val="false"/>
-          <w:color w:val="292929"/>
-          <w:spacing w:val="0"/>
-          <w:sz w:val="24"/>
-        </w:rPr>
-      </w:pPr>
-      <w:r>
-        <w:rPr>
-          <w:rFonts w:ascii="Menlo;Monaco;Courier New;Courier;monospace" w:hAnsi="Menlo;Monaco;Courier New;Courier;monospace"/>
-          <w:b w:val="false"/>
-          <w:i w:val="false"/>
-          <w:caps w:val="false"/>
-          <w:smallCaps w:val="false"/>
-          <w:strike w:val="false"/>
-          <w:dstrike w:val="false"/>
-          <w:color w:val="292929"/>
-          <w:spacing w:val="0"/>
-          <w:sz w:val="24"/>
-        </w:rPr>
-      </w:r>
-    </w:p>
-    <w:p>
-      <w:pPr>
-        <w:pStyle w:val="TextBody"/>
-        <w:rPr>
-          <w:rFonts w:ascii="Menlo;Monaco;Courier New;Courier;monospace" w:hAnsi="Menlo;Monaco;Courier New;Courier;monospace"/>
-          <w:b w:val="false"/>
+          <w:b w:val="false"/>
+          <w:i w:val="false"/>
+          <w:i w:val="false"/>
+          <w:caps w:val="false"/>
+          <w:smallCaps w:val="false"/>
+          <w:strike w:val="false"/>
+          <w:dstrike w:val="false"/>
+          <w:color w:val="292929"/>
+          <w:spacing w:val="0"/>
+          <w:sz w:val="24"/>
+        </w:rPr>
+      </w:pPr>
+      <w:r>
+        <w:rPr>
+          <w:rFonts w:ascii="Menlo;Monaco;Courier New;Courier;monospace" w:hAnsi="Menlo;Monaco;Courier New;Courier;monospace"/>
+          <w:b w:val="false"/>
+          <w:i w:val="false"/>
+          <w:caps w:val="false"/>
+          <w:smallCaps w:val="false"/>
+          <w:strike w:val="false"/>
+          <w:dstrike w:val="false"/>
+          <w:color w:val="292929"/>
+          <w:spacing w:val="0"/>
+          <w:sz w:val="24"/>
+        </w:rPr>
+      </w:r>
+    </w:p>
+    <w:p>
+      <w:pPr>
+        <w:pStyle w:val="TextBody"/>
+        <w:rPr>
+          <w:rFonts w:ascii="Menlo;Monaco;Courier New;Courier;monospace" w:hAnsi="Menlo;Monaco;Courier New;Courier;monospace"/>
+          <w:b w:val="false"/>
+          <w:b w:val="false"/>
+          <w:i w:val="false"/>
           <w:i w:val="false"/>
           <w:caps w:val="false"/>
           <w:smallCaps w:val="false"/>
@@ -1993,6 +2009,8 @@
         <w:rPr>
           <w:rFonts w:ascii="Menlo;Monaco;Courier New;Courier;monospace" w:hAnsi="Menlo;Monaco;Courier New;Courier;monospace"/>
           <w:b w:val="false"/>
+          <w:b w:val="false"/>
+          <w:i w:val="false"/>
           <w:i w:val="false"/>
           <w:caps w:val="false"/>
           <w:smallCaps w:val="false"/>
@@ -2132,14 +2150,13 @@
       </w:pPr>
       <w:r>
         <w:rPr>
-          <w:rFonts w:ascii="Menlo;Monaco;Courier New;Courier;monospace" w:hAnsi="Menlo;Monaco;Courier New;Courier;monospace"/>
-          <w:b w:val="false"/>
-          <w:i w:val="false"/>
-          <w:caps w:val="false"/>
-          <w:smallCaps w:val="false"/>
-          <w:color w:val="292929"/>
-          <w:spacing w:val="0"/>
-          <w:sz w:val="24"/>
+          <w:rFonts w:ascii="inherit" w:hAnsi="inherit"/>
+          <w:b w:val="false"/>
+          <w:bCs w:val="false"/>
+          <w:strike w:val="false"/>
+          <w:dstrike w:val="false"/>
+          <w:sz w:val="23"/>
+          <w:highlight w:val="white"/>
         </w:rPr>
       </w:r>
     </w:p>
@@ -2160,23 +2177,24 @@
       </w:pPr>
       <w:r>
         <w:rPr>
-          <w:rFonts w:ascii="Menlo;Monaco;Courier New;Courier;monospace" w:hAnsi="Menlo;Monaco;Courier New;Courier;monospace"/>
-          <w:b w:val="false"/>
-          <w:i w:val="false"/>
-          <w:caps w:val="false"/>
-          <w:smallCaps w:val="false"/>
-          <w:color w:val="292929"/>
-          <w:spacing w:val="0"/>
-          <w:sz w:val="24"/>
-        </w:rPr>
-      </w:r>
-    </w:p>
-    <w:p>
-      <w:pPr>
-        <w:pStyle w:val="TextBody"/>
-        <w:rPr>
-          <w:rFonts w:ascii="Menlo;Monaco;Courier New;Courier;monospace" w:hAnsi="Menlo;Monaco;Courier New;Courier;monospace"/>
-          <w:b w:val="false"/>
+          <w:rFonts w:ascii="inherit" w:hAnsi="inherit"/>
+          <w:b w:val="false"/>
+          <w:bCs w:val="false"/>
+          <w:strike w:val="false"/>
+          <w:dstrike w:val="false"/>
+          <w:sz w:val="23"/>
+          <w:highlight w:val="white"/>
+        </w:rPr>
+      </w:r>
+    </w:p>
+    <w:p>
+      <w:pPr>
+        <w:pStyle w:val="TextBody"/>
+        <w:rPr>
+          <w:rFonts w:ascii="Menlo;Monaco;Courier New;Courier;monospace" w:hAnsi="Menlo;Monaco;Courier New;Courier;monospace"/>
+          <w:b w:val="false"/>
+          <w:b w:val="false"/>
+          <w:i w:val="false"/>
           <w:i w:val="false"/>
           <w:caps w:val="false"/>
           <w:smallCaps w:val="false"/>
@@ -2209,6 +2227,8 @@
         <w:rPr>
           <w:rFonts w:ascii="Menlo;Monaco;Courier New;Courier;monospace" w:hAnsi="Menlo;Monaco;Courier New;Courier;monospace"/>
           <w:b w:val="false"/>
+          <w:b w:val="false"/>
+          <w:i w:val="false"/>
           <w:i w:val="false"/>
           <w:caps w:val="false"/>
           <w:smallCaps w:val="false"/>
@@ -2241,37 +2261,41 @@
         <w:rPr>
           <w:rFonts w:ascii="Menlo;Monaco;Courier New;Courier;monospace" w:hAnsi="Menlo;Monaco;Courier New;Courier;monospace"/>
           <w:b w:val="false"/>
-          <w:i w:val="false"/>
-          <w:caps w:val="false"/>
-          <w:smallCaps w:val="false"/>
-          <w:strike w:val="false"/>
-          <w:dstrike w:val="false"/>
-          <w:color w:val="292929"/>
-          <w:spacing w:val="0"/>
-          <w:sz w:val="24"/>
-        </w:rPr>
-      </w:pPr>
-      <w:r>
-        <w:rPr>
-          <w:rFonts w:ascii="Menlo;Monaco;Courier New;Courier;monospace" w:hAnsi="Menlo;Monaco;Courier New;Courier;monospace"/>
-          <w:b w:val="false"/>
-          <w:i w:val="false"/>
-          <w:caps w:val="false"/>
-          <w:smallCaps w:val="false"/>
-          <w:strike w:val="false"/>
-          <w:dstrike w:val="false"/>
-          <w:color w:val="292929"/>
-          <w:spacing w:val="0"/>
-          <w:sz w:val="24"/>
-        </w:rPr>
-      </w:r>
-    </w:p>
-    <w:p>
-      <w:pPr>
-        <w:pStyle w:val="TextBody"/>
-        <w:rPr>
-          <w:rFonts w:ascii="Menlo;Monaco;Courier New;Courier;monospace" w:hAnsi="Menlo;Monaco;Courier New;Courier;monospace"/>
-          <w:b w:val="false"/>
+          <w:b w:val="false"/>
+          <w:i w:val="false"/>
+          <w:i w:val="false"/>
+          <w:caps w:val="false"/>
+          <w:smallCaps w:val="false"/>
+          <w:strike w:val="false"/>
+          <w:dstrike w:val="false"/>
+          <w:color w:val="292929"/>
+          <w:spacing w:val="0"/>
+          <w:sz w:val="24"/>
+        </w:rPr>
+      </w:pPr>
+      <w:r>
+        <w:rPr>
+          <w:rFonts w:ascii="Menlo;Monaco;Courier New;Courier;monospace" w:hAnsi="Menlo;Monaco;Courier New;Courier;monospace"/>
+          <w:b w:val="false"/>
+          <w:i w:val="false"/>
+          <w:caps w:val="false"/>
+          <w:smallCaps w:val="false"/>
+          <w:strike w:val="false"/>
+          <w:dstrike w:val="false"/>
+          <w:color w:val="292929"/>
+          <w:spacing w:val="0"/>
+          <w:sz w:val="24"/>
+        </w:rPr>
+      </w:r>
+    </w:p>
+    <w:p>
+      <w:pPr>
+        <w:pStyle w:val="TextBody"/>
+        <w:rPr>
+          <w:rFonts w:ascii="Menlo;Monaco;Courier New;Courier;monospace" w:hAnsi="Menlo;Monaco;Courier New;Courier;monospace"/>
+          <w:b w:val="false"/>
+          <w:b w:val="false"/>
+          <w:i w:val="false"/>
           <w:i w:val="false"/>
           <w:caps w:val="false"/>
           <w:smallCaps w:val="false"/>
@@ -2304,37 +2328,41 @@
         <w:rPr>
           <w:rFonts w:ascii="Menlo;Monaco;Courier New;Courier;monospace" w:hAnsi="Menlo;Monaco;Courier New;Courier;monospace"/>
           <w:b w:val="false"/>
-          <w:i w:val="false"/>
-          <w:caps w:val="false"/>
-          <w:smallCaps w:val="false"/>
-          <w:strike w:val="false"/>
-          <w:dstrike w:val="false"/>
-          <w:color w:val="292929"/>
-          <w:spacing w:val="0"/>
-          <w:sz w:val="24"/>
-        </w:rPr>
-      </w:pPr>
-      <w:r>
-        <w:rPr>
-          <w:rFonts w:ascii="Menlo;Monaco;Courier New;Courier;monospace" w:hAnsi="Menlo;Monaco;Courier New;Courier;monospace"/>
-          <w:b w:val="false"/>
-          <w:i w:val="false"/>
-          <w:caps w:val="false"/>
-          <w:smallCaps w:val="false"/>
-          <w:strike w:val="false"/>
-          <w:dstrike w:val="false"/>
-          <w:color w:val="292929"/>
-          <w:spacing w:val="0"/>
-          <w:sz w:val="24"/>
-        </w:rPr>
-      </w:r>
-    </w:p>
-    <w:p>
-      <w:pPr>
-        <w:pStyle w:val="TextBody"/>
-        <w:rPr>
-          <w:rFonts w:ascii="Menlo;Monaco;Courier New;Courier;monospace" w:hAnsi="Menlo;Monaco;Courier New;Courier;monospace"/>
-          <w:b w:val="false"/>
+          <w:b w:val="false"/>
+          <w:i w:val="false"/>
+          <w:i w:val="false"/>
+          <w:caps w:val="false"/>
+          <w:smallCaps w:val="false"/>
+          <w:strike w:val="false"/>
+          <w:dstrike w:val="false"/>
+          <w:color w:val="292929"/>
+          <w:spacing w:val="0"/>
+          <w:sz w:val="24"/>
+        </w:rPr>
+      </w:pPr>
+      <w:r>
+        <w:rPr>
+          <w:rFonts w:ascii="Menlo;Monaco;Courier New;Courier;monospace" w:hAnsi="Menlo;Monaco;Courier New;Courier;monospace"/>
+          <w:b w:val="false"/>
+          <w:i w:val="false"/>
+          <w:caps w:val="false"/>
+          <w:smallCaps w:val="false"/>
+          <w:strike w:val="false"/>
+          <w:dstrike w:val="false"/>
+          <w:color w:val="292929"/>
+          <w:spacing w:val="0"/>
+          <w:sz w:val="24"/>
+        </w:rPr>
+      </w:r>
+    </w:p>
+    <w:p>
+      <w:pPr>
+        <w:pStyle w:val="TextBody"/>
+        <w:rPr>
+          <w:rFonts w:ascii="Menlo;Monaco;Courier New;Courier;monospace" w:hAnsi="Menlo;Monaco;Courier New;Courier;monospace"/>
+          <w:b w:val="false"/>
+          <w:b w:val="false"/>
+          <w:i w:val="false"/>
           <w:i w:val="false"/>
           <w:caps w:val="false"/>
           <w:smallCaps w:val="false"/>
@@ -2367,6 +2395,8 @@
         <w:rPr>
           <w:rFonts w:ascii="Menlo;Monaco;Courier New;Courier;monospace" w:hAnsi="Menlo;Monaco;Courier New;Courier;monospace"/>
           <w:b w:val="false"/>
+          <w:b w:val="false"/>
+          <w:i w:val="false"/>
           <w:i w:val="false"/>
           <w:caps w:val="false"/>
           <w:smallCaps w:val="false"/>
@@ -2403,37 +2433,41 @@
         <w:rPr>
           <w:rFonts w:ascii="Menlo;Monaco;Courier New;Courier;monospace" w:hAnsi="Menlo;Monaco;Courier New;Courier;monospace"/>
           <w:b w:val="false"/>
-          <w:i w:val="false"/>
-          <w:caps w:val="false"/>
-          <w:smallCaps w:val="false"/>
-          <w:strike w:val="false"/>
-          <w:dstrike w:val="false"/>
-          <w:color w:val="292929"/>
-          <w:spacing w:val="0"/>
-          <w:sz w:val="24"/>
-        </w:rPr>
-      </w:pPr>
-      <w:r>
-        <w:rPr>
-          <w:rFonts w:ascii="Menlo;Monaco;Courier New;Courier;monospace" w:hAnsi="Menlo;Monaco;Courier New;Courier;monospace"/>
-          <w:b w:val="false"/>
-          <w:i w:val="false"/>
-          <w:caps w:val="false"/>
-          <w:smallCaps w:val="false"/>
-          <w:strike w:val="false"/>
-          <w:dstrike w:val="false"/>
-          <w:color w:val="292929"/>
-          <w:spacing w:val="0"/>
-          <w:sz w:val="24"/>
-        </w:rPr>
-      </w:r>
-    </w:p>
-    <w:p>
-      <w:pPr>
-        <w:pStyle w:val="TextBody"/>
-        <w:rPr>
-          <w:rFonts w:ascii="Menlo;Monaco;Courier New;Courier;monospace" w:hAnsi="Menlo;Monaco;Courier New;Courier;monospace"/>
-          <w:b w:val="false"/>
+          <w:b w:val="false"/>
+          <w:i w:val="false"/>
+          <w:i w:val="false"/>
+          <w:caps w:val="false"/>
+          <w:smallCaps w:val="false"/>
+          <w:strike w:val="false"/>
+          <w:dstrike w:val="false"/>
+          <w:color w:val="292929"/>
+          <w:spacing w:val="0"/>
+          <w:sz w:val="24"/>
+        </w:rPr>
+      </w:pPr>
+      <w:r>
+        <w:rPr>
+          <w:rFonts w:ascii="Menlo;Monaco;Courier New;Courier;monospace" w:hAnsi="Menlo;Monaco;Courier New;Courier;monospace"/>
+          <w:b w:val="false"/>
+          <w:i w:val="false"/>
+          <w:caps w:val="false"/>
+          <w:smallCaps w:val="false"/>
+          <w:strike w:val="false"/>
+          <w:dstrike w:val="false"/>
+          <w:color w:val="292929"/>
+          <w:spacing w:val="0"/>
+          <w:sz w:val="24"/>
+        </w:rPr>
+      </w:r>
+    </w:p>
+    <w:p>
+      <w:pPr>
+        <w:pStyle w:val="TextBody"/>
+        <w:rPr>
+          <w:rFonts w:ascii="Menlo;Monaco;Courier New;Courier;monospace" w:hAnsi="Menlo;Monaco;Courier New;Courier;monospace"/>
+          <w:b w:val="false"/>
+          <w:b w:val="false"/>
+          <w:i w:val="false"/>
           <w:i w:val="false"/>
           <w:caps w:val="false"/>
           <w:smallCaps w:val="false"/>
@@ -2463,16 +2497,7 @@
     <w:p>
       <w:pPr>
         <w:pStyle w:val="TextBody"/>
-        <w:rPr>
-          <w:rFonts w:ascii="Menlo;Monaco;Courier New;Courier;monospace" w:hAnsi="Menlo;Monaco;Courier New;Courier;monospace"/>
-          <w:b w:val="false"/>
-          <w:i w:val="false"/>
-          <w:caps w:val="false"/>
-          <w:smallCaps w:val="false"/>
-          <w:color w:val="292929"/>
-          <w:spacing w:val="0"/>
-          <w:sz w:val="24"/>
-        </w:rPr>
+        <w:rPr/>
       </w:pPr>
       <w:r>
         <w:rPr>
@@ -2514,37 +2539,41 @@
         <w:rPr>
           <w:rFonts w:ascii="Menlo;Monaco;Courier New;Courier;monospace" w:hAnsi="Menlo;Monaco;Courier New;Courier;monospace"/>
           <w:b w:val="false"/>
-          <w:i w:val="false"/>
-          <w:caps w:val="false"/>
-          <w:smallCaps w:val="false"/>
-          <w:strike w:val="false"/>
-          <w:dstrike w:val="false"/>
-          <w:color w:val="292929"/>
-          <w:spacing w:val="0"/>
-          <w:sz w:val="24"/>
-        </w:rPr>
-      </w:pPr>
-      <w:r>
-        <w:rPr>
-          <w:rFonts w:ascii="Menlo;Monaco;Courier New;Courier;monospace" w:hAnsi="Menlo;Monaco;Courier New;Courier;monospace"/>
-          <w:b w:val="false"/>
-          <w:i w:val="false"/>
-          <w:caps w:val="false"/>
-          <w:smallCaps w:val="false"/>
-          <w:strike w:val="false"/>
-          <w:dstrike w:val="false"/>
-          <w:color w:val="292929"/>
-          <w:spacing w:val="0"/>
-          <w:sz w:val="24"/>
-        </w:rPr>
-      </w:r>
-    </w:p>
-    <w:p>
-      <w:pPr>
-        <w:pStyle w:val="TextBody"/>
-        <w:rPr>
-          <w:rFonts w:ascii="Menlo;Monaco;Courier New;Courier;monospace" w:hAnsi="Menlo;Monaco;Courier New;Courier;monospace"/>
-          <w:b w:val="false"/>
+          <w:b w:val="false"/>
+          <w:i w:val="false"/>
+          <w:i w:val="false"/>
+          <w:caps w:val="false"/>
+          <w:smallCaps w:val="false"/>
+          <w:strike w:val="false"/>
+          <w:dstrike w:val="false"/>
+          <w:color w:val="292929"/>
+          <w:spacing w:val="0"/>
+          <w:sz w:val="24"/>
+        </w:rPr>
+      </w:pPr>
+      <w:r>
+        <w:rPr>
+          <w:rFonts w:ascii="Menlo;Monaco;Courier New;Courier;monospace" w:hAnsi="Menlo;Monaco;Courier New;Courier;monospace"/>
+          <w:b w:val="false"/>
+          <w:i w:val="false"/>
+          <w:caps w:val="false"/>
+          <w:smallCaps w:val="false"/>
+          <w:strike w:val="false"/>
+          <w:dstrike w:val="false"/>
+          <w:color w:val="292929"/>
+          <w:spacing w:val="0"/>
+          <w:sz w:val="24"/>
+        </w:rPr>
+      </w:r>
+    </w:p>
+    <w:p>
+      <w:pPr>
+        <w:pStyle w:val="TextBody"/>
+        <w:rPr>
+          <w:rFonts w:ascii="Menlo;Monaco;Courier New;Courier;monospace" w:hAnsi="Menlo;Monaco;Courier New;Courier;monospace"/>
+          <w:b w:val="false"/>
+          <w:b w:val="false"/>
+          <w:i w:val="false"/>
           <w:i w:val="false"/>
           <w:caps w:val="false"/>
           <w:smallCaps w:val="false"/>
@@ -2577,6 +2606,8 @@
         <w:rPr>
           <w:rFonts w:ascii="Menlo;Monaco;Courier New;Courier;monospace" w:hAnsi="Menlo;Monaco;Courier New;Courier;monospace"/>
           <w:b w:val="false"/>
+          <w:b w:val="false"/>
+          <w:i w:val="false"/>
           <w:i w:val="false"/>
           <w:caps w:val="false"/>
           <w:smallCaps w:val="false"/>
@@ -2609,37 +2640,41 @@
         <w:rPr>
           <w:rFonts w:ascii="Menlo;Monaco;Courier New;Courier;monospace" w:hAnsi="Menlo;Monaco;Courier New;Courier;monospace"/>
           <w:b w:val="false"/>
-          <w:i w:val="false"/>
-          <w:caps w:val="false"/>
-          <w:smallCaps w:val="false"/>
-          <w:strike w:val="false"/>
-          <w:dstrike w:val="false"/>
-          <w:color w:val="292929"/>
-          <w:spacing w:val="0"/>
-          <w:sz w:val="24"/>
-        </w:rPr>
-      </w:pPr>
-      <w:r>
-        <w:rPr>
-          <w:rFonts w:ascii="Menlo;Monaco;Courier New;Courier;monospace" w:hAnsi="Menlo;Monaco;Courier New;Courier;monospace"/>
-          <w:b w:val="false"/>
-          <w:i w:val="false"/>
-          <w:caps w:val="false"/>
-          <w:smallCaps w:val="false"/>
-          <w:strike w:val="false"/>
-          <w:dstrike w:val="false"/>
-          <w:color w:val="292929"/>
-          <w:spacing w:val="0"/>
-          <w:sz w:val="24"/>
-        </w:rPr>
-      </w:r>
-    </w:p>
-    <w:p>
-      <w:pPr>
-        <w:pStyle w:val="TextBody"/>
-        <w:rPr>
-          <w:rFonts w:ascii="Menlo;Monaco;Courier New;Courier;monospace" w:hAnsi="Menlo;Monaco;Courier New;Courier;monospace"/>
-          <w:b w:val="false"/>
+          <w:b w:val="false"/>
+          <w:i w:val="false"/>
+          <w:i w:val="false"/>
+          <w:caps w:val="false"/>
+          <w:smallCaps w:val="false"/>
+          <w:strike w:val="false"/>
+          <w:dstrike w:val="false"/>
+          <w:color w:val="292929"/>
+          <w:spacing w:val="0"/>
+          <w:sz w:val="24"/>
+        </w:rPr>
+      </w:pPr>
+      <w:r>
+        <w:rPr>
+          <w:rFonts w:ascii="Menlo;Monaco;Courier New;Courier;monospace" w:hAnsi="Menlo;Monaco;Courier New;Courier;monospace"/>
+          <w:b w:val="false"/>
+          <w:i w:val="false"/>
+          <w:caps w:val="false"/>
+          <w:smallCaps w:val="false"/>
+          <w:strike w:val="false"/>
+          <w:dstrike w:val="false"/>
+          <w:color w:val="292929"/>
+          <w:spacing w:val="0"/>
+          <w:sz w:val="24"/>
+        </w:rPr>
+      </w:r>
+    </w:p>
+    <w:p>
+      <w:pPr>
+        <w:pStyle w:val="TextBody"/>
+        <w:rPr>
+          <w:rFonts w:ascii="Menlo;Monaco;Courier New;Courier;monospace" w:hAnsi="Menlo;Monaco;Courier New;Courier;monospace"/>
+          <w:b w:val="false"/>
+          <w:b w:val="false"/>
+          <w:i w:val="false"/>
           <w:i w:val="false"/>
           <w:caps w:val="false"/>
           <w:smallCaps w:val="false"/>
@@ -2672,6 +2707,8 @@
         <w:rPr>
           <w:rFonts w:ascii="Menlo;Monaco;Courier New;Courier;monospace" w:hAnsi="Menlo;Monaco;Courier New;Courier;monospace"/>
           <w:b w:val="false"/>
+          <w:b w:val="false"/>
+          <w:i w:val="false"/>
           <w:i w:val="false"/>
           <w:caps w:val="false"/>
           <w:smallCaps w:val="false"/>
@@ -2703,6 +2740,8 @@
         <w:rPr>
           <w:rFonts w:ascii="Menlo;Monaco;Courier New;Courier;monospace" w:hAnsi="Menlo;Monaco;Courier New;Courier;monospace"/>
           <w:b w:val="false"/>
+          <w:b w:val="false"/>
+          <w:i w:val="false"/>
           <w:i w:val="false"/>
           <w:caps w:val="false"/>
           <w:smallCaps w:val="false"/>
@@ -2736,99 +2775,107 @@
         <w:rPr>
           <w:rFonts w:ascii="Menlo;Monaco;Courier New;Courier;monospace" w:hAnsi="Menlo;Monaco;Courier New;Courier;monospace"/>
           <w:b w:val="false"/>
-          <w:i w:val="false"/>
-          <w:caps w:val="false"/>
-          <w:smallCaps w:val="false"/>
-          <w:strike w:val="false"/>
-          <w:dstrike w:val="false"/>
-          <w:color w:val="292929"/>
-          <w:spacing w:val="0"/>
-          <w:sz w:val="24"/>
-        </w:rPr>
-      </w:pPr>
-      <w:r>
-        <w:rPr>
-          <w:rFonts w:ascii="Menlo;Monaco;Courier New;Courier;monospace" w:hAnsi="Menlo;Monaco;Courier New;Courier;monospace"/>
-          <w:b w:val="false"/>
-          <w:i w:val="false"/>
-          <w:caps w:val="false"/>
-          <w:smallCaps w:val="false"/>
-          <w:strike w:val="false"/>
-          <w:dstrike w:val="false"/>
-          <w:color w:val="292929"/>
-          <w:spacing w:val="0"/>
-          <w:sz w:val="24"/>
-        </w:rPr>
-      </w:r>
-    </w:p>
-    <w:p>
-      <w:pPr>
-        <w:pStyle w:val="TextBody"/>
-        <w:rPr>
-          <w:rFonts w:ascii="Menlo;Monaco;Courier New;Courier;monospace" w:hAnsi="Menlo;Monaco;Courier New;Courier;monospace"/>
-          <w:b w:val="false"/>
-          <w:i w:val="false"/>
-          <w:caps w:val="false"/>
-          <w:smallCaps w:val="false"/>
-          <w:strike w:val="false"/>
-          <w:dstrike w:val="false"/>
-          <w:color w:val="292929"/>
-          <w:spacing w:val="0"/>
-          <w:sz w:val="24"/>
-        </w:rPr>
-      </w:pPr>
-      <w:r>
-        <w:rPr>
-          <w:rFonts w:ascii="Menlo;Monaco;Courier New;Courier;monospace" w:hAnsi="Menlo;Monaco;Courier New;Courier;monospace"/>
-          <w:b w:val="false"/>
-          <w:i w:val="false"/>
-          <w:caps w:val="false"/>
-          <w:smallCaps w:val="false"/>
-          <w:strike w:val="false"/>
-          <w:dstrike w:val="false"/>
-          <w:color w:val="292929"/>
-          <w:spacing w:val="0"/>
-          <w:sz w:val="24"/>
-        </w:rPr>
-      </w:r>
-    </w:p>
-    <w:p>
-      <w:pPr>
-        <w:pStyle w:val="TextBody"/>
-        <w:rPr>
-          <w:rFonts w:ascii="Menlo;Monaco;Courier New;Courier;monospace" w:hAnsi="Menlo;Monaco;Courier New;Courier;monospace"/>
-          <w:b w:val="false"/>
-          <w:i w:val="false"/>
-          <w:caps w:val="false"/>
-          <w:smallCaps w:val="false"/>
-          <w:strike w:val="false"/>
-          <w:dstrike w:val="false"/>
-          <w:color w:val="292929"/>
-          <w:spacing w:val="0"/>
-          <w:sz w:val="24"/>
-        </w:rPr>
-      </w:pPr>
-      <w:r>
-        <w:rPr>
-          <w:rFonts w:ascii="Menlo;Monaco;Courier New;Courier;monospace" w:hAnsi="Menlo;Monaco;Courier New;Courier;monospace"/>
-          <w:b w:val="false"/>
-          <w:i w:val="false"/>
-          <w:caps w:val="false"/>
-          <w:smallCaps w:val="false"/>
-          <w:strike w:val="false"/>
-          <w:dstrike w:val="false"/>
-          <w:color w:val="292929"/>
-          <w:spacing w:val="0"/>
-          <w:sz w:val="24"/>
-        </w:rPr>
-      </w:r>
-    </w:p>
-    <w:p>
-      <w:pPr>
-        <w:pStyle w:val="TextBody"/>
-        <w:rPr>
-          <w:rFonts w:ascii="Menlo;Monaco;Courier New;Courier;monospace" w:hAnsi="Menlo;Monaco;Courier New;Courier;monospace"/>
-          <w:b w:val="false"/>
+          <w:b w:val="false"/>
+          <w:i w:val="false"/>
+          <w:i w:val="false"/>
+          <w:caps w:val="false"/>
+          <w:smallCaps w:val="false"/>
+          <w:strike w:val="false"/>
+          <w:dstrike w:val="false"/>
+          <w:color w:val="292929"/>
+          <w:spacing w:val="0"/>
+          <w:sz w:val="24"/>
+        </w:rPr>
+      </w:pPr>
+      <w:r>
+        <w:rPr>
+          <w:rFonts w:ascii="Menlo;Monaco;Courier New;Courier;monospace" w:hAnsi="Menlo;Monaco;Courier New;Courier;monospace"/>
+          <w:b w:val="false"/>
+          <w:i w:val="false"/>
+          <w:caps w:val="false"/>
+          <w:smallCaps w:val="false"/>
+          <w:strike w:val="false"/>
+          <w:dstrike w:val="false"/>
+          <w:color w:val="292929"/>
+          <w:spacing w:val="0"/>
+          <w:sz w:val="24"/>
+        </w:rPr>
+      </w:r>
+    </w:p>
+    <w:p>
+      <w:pPr>
+        <w:pStyle w:val="TextBody"/>
+        <w:rPr>
+          <w:rFonts w:ascii="Menlo;Monaco;Courier New;Courier;monospace" w:hAnsi="Menlo;Monaco;Courier New;Courier;monospace"/>
+          <w:b w:val="false"/>
+          <w:b w:val="false"/>
+          <w:i w:val="false"/>
+          <w:i w:val="false"/>
+          <w:caps w:val="false"/>
+          <w:smallCaps w:val="false"/>
+          <w:strike w:val="false"/>
+          <w:dstrike w:val="false"/>
+          <w:color w:val="292929"/>
+          <w:spacing w:val="0"/>
+          <w:sz w:val="24"/>
+        </w:rPr>
+      </w:pPr>
+      <w:r>
+        <w:rPr>
+          <w:rFonts w:ascii="Menlo;Monaco;Courier New;Courier;monospace" w:hAnsi="Menlo;Monaco;Courier New;Courier;monospace"/>
+          <w:b w:val="false"/>
+          <w:i w:val="false"/>
+          <w:caps w:val="false"/>
+          <w:smallCaps w:val="false"/>
+          <w:strike w:val="false"/>
+          <w:dstrike w:val="false"/>
+          <w:color w:val="292929"/>
+          <w:spacing w:val="0"/>
+          <w:sz w:val="24"/>
+        </w:rPr>
+      </w:r>
+    </w:p>
+    <w:p>
+      <w:pPr>
+        <w:pStyle w:val="TextBody"/>
+        <w:rPr>
+          <w:rFonts w:ascii="Menlo;Monaco;Courier New;Courier;monospace" w:hAnsi="Menlo;Monaco;Courier New;Courier;monospace"/>
+          <w:b w:val="false"/>
+          <w:b w:val="false"/>
+          <w:i w:val="false"/>
+          <w:i w:val="false"/>
+          <w:caps w:val="false"/>
+          <w:smallCaps w:val="false"/>
+          <w:strike w:val="false"/>
+          <w:dstrike w:val="false"/>
+          <w:color w:val="292929"/>
+          <w:spacing w:val="0"/>
+          <w:sz w:val="24"/>
+        </w:rPr>
+      </w:pPr>
+      <w:r>
+        <w:rPr>
+          <w:rFonts w:ascii="Menlo;Monaco;Courier New;Courier;monospace" w:hAnsi="Menlo;Monaco;Courier New;Courier;monospace"/>
+          <w:b w:val="false"/>
+          <w:i w:val="false"/>
+          <w:caps w:val="false"/>
+          <w:smallCaps w:val="false"/>
+          <w:strike w:val="false"/>
+          <w:dstrike w:val="false"/>
+          <w:color w:val="292929"/>
+          <w:spacing w:val="0"/>
+          <w:sz w:val="24"/>
+        </w:rPr>
+      </w:r>
+    </w:p>
+    <w:p>
+      <w:pPr>
+        <w:pStyle w:val="TextBody"/>
+        <w:rPr>
+          <w:rFonts w:ascii="Menlo;Monaco;Courier New;Courier;monospace" w:hAnsi="Menlo;Monaco;Courier New;Courier;monospace"/>
+          <w:b w:val="false"/>
+          <w:b w:val="false"/>
+          <w:i w:val="false"/>
           <w:i w:val="false"/>
           <w:caps w:val="false"/>
           <w:smallCaps w:val="false"/>
@@ -2873,16 +2920,10 @@
       <w:pPr>
         <w:pStyle w:val="TextBody"/>
         <w:spacing w:before="0" w:after="140"/>
-        <w:rPr>
-          <w:strike w:val="false"/>
-          <w:dstrike w:val="false"/>
-        </w:rPr>
-      </w:pPr>
-      <w:r>
-        <w:rPr>
-          <w:strike w:val="false"/>
-          <w:dstrike w:val="false"/>
-        </w:rPr>
+        <w:rPr/>
+      </w:pPr>
+      <w:r>
+        <w:rPr/>
       </w:r>
     </w:p>
     <w:sectPr>
@@ -2905,15 +2946,12 @@
       <w:rPr>
         <w:rFonts w:ascii="Liberation Serif" w:hAnsi="Liberation Serif" w:eastAsia="Noto Sans CJK SC" w:cs="Lohit Devanagari"/>
         <w:kern w:val="2"/>
-        <w:sz w:val="24"/>
         <w:szCs w:val="24"/>
         <w:lang w:val="en-IN" w:eastAsia="zh-CN" w:bidi="hi-IN"/>
       </w:rPr>
     </w:rPrDefault>
     <w:pPrDefault>
-      <w:pPr>
-        <w:widowControl/>
-      </w:pPr>
+      <w:pPr/>
     </w:pPrDefault>
   </w:docDefaults>
   <w:style w:type="paragraph" w:styleId="Normal">
@@ -2921,10 +2959,9 @@
     <w:qFormat/>
     <w:pPr>
       <w:widowControl/>
-      <w:kinsoku w:val="true"/>
-      <w:overflowPunct w:val="true"/>
-      <w:autoSpaceDE w:val="true"/>
+      <w:overflowPunct w:val="false"/>
       <w:bidi w:val="0"/>
+      <w:jc w:val="left"/>
     </w:pPr>
     <w:rPr>
       <w:rFonts w:ascii="Liberation Serif" w:hAnsi="Liberation Serif" w:eastAsia="Noto Sans CJK SC" w:cs="Lohit Devanagari"/>
@@ -2956,6 +2993,39 @@
     <w:rPr>
       <w:b/>
       <w:bCs/>
+    </w:rPr>
+  </w:style>
+  <w:style w:type="character" w:styleId="ListLabel1">
+    <w:name w:val="ListLabel 1"/>
+    <w:qFormat/>
+    <w:rPr>
+      <w:rFonts w:ascii="Menlo;Monaco;Courier New;Courier;monospace" w:hAnsi="Menlo;Monaco;Courier New;Courier;monospace"/>
+      <w:b w:val="false"/>
+      <w:i w:val="false"/>
+      <w:caps w:val="false"/>
+      <w:smallCaps w:val="false"/>
+      <w:strike w:val="false"/>
+      <w:dstrike w:val="false"/>
+      <w:color w:val="292929"/>
+      <w:spacing w:val="0"/>
+      <w:sz w:val="24"/>
+      <w:u w:val="single"/>
+    </w:rPr>
+  </w:style>
+  <w:style w:type="character" w:styleId="ListLabel2">
+    <w:name w:val="ListLabel 2"/>
+    <w:qFormat/>
+    <w:rPr>
+      <w:rFonts w:ascii="Menlo;Monaco;Courier New;Courier;monospace" w:hAnsi="Menlo;Monaco;Courier New;Courier;monospace"/>
+      <w:b w:val="false"/>
+      <w:i w:val="false"/>
+      <w:caps w:val="false"/>
+      <w:smallCaps w:val="false"/>
+      <w:strike w:val="false"/>
+      <w:dstrike w:val="false"/>
+      <w:color w:val="292929"/>
+      <w:spacing w:val="0"/>
+      <w:sz w:val="24"/>
     </w:rPr>
   </w:style>
   <w:style w:type="paragraph" w:styleId="Heading">

</xml_diff>